<commit_message>
compartir pdf con EF
</commit_message>
<xml_diff>
--- a/2-calidad/2-procedimientos/PROCEDIMIENTOS GENERALES DE CTO/PG - ESPECIAL APERTURA  Y CIERRE DE ESPACIOS CON TICKET.docx
+++ b/2-calidad/2-procedimientos/PROCEDIMIENTOS GENERALES DE CTO/PG - ESPECIAL APERTURA  Y CIERRE DE ESPACIOS CON TICKET.docx
@@ -2538,6 +2538,7 @@
           <w:szCs w:val="20"/>
         </w:rPr>
       </w:pPr>
+      <w:bookmarkStart w:id="1" w:name="_GoBack"/>
       <w:r>
         <w:rPr>
           <w:noProof/>
@@ -2585,6 +2586,7 @@
           </wp:inline>
         </w:drawing>
       </w:r>
+      <w:bookmarkEnd w:id="1"/>
     </w:p>
     <w:p>
       <w:pPr>
@@ -5338,7 +5340,23 @@
                 <w:sz w:val="16"/>
                 <w:szCs w:val="16"/>
               </w:rPr>
-              <w:t>(Llaverero/Seguridad</w:t>
+              <w:t>(Llaver</w:t>
+            </w:r>
+            <w:r>
+              <w:rPr>
+                <w:b/>
+                <w:sz w:val="16"/>
+                <w:szCs w:val="16"/>
+              </w:rPr>
+              <w:t>o/</w:t>
+            </w:r>
+            <w:r>
+              <w:rPr>
+                <w:b/>
+                <w:sz w:val="16"/>
+                <w:szCs w:val="16"/>
+              </w:rPr>
+              <w:t>EF</w:t>
             </w:r>
             <w:r>
               <w:rPr>
@@ -5450,7 +5468,15 @@
                 <w:sz w:val="16"/>
                 <w:szCs w:val="16"/>
               </w:rPr>
-              <w:t>(Llaverero/Seguridad</w:t>
+              <w:t>(Llaverero/</w:t>
+            </w:r>
+            <w:r>
+              <w:rPr>
+                <w:b/>
+                <w:sz w:val="16"/>
+                <w:szCs w:val="16"/>
+              </w:rPr>
+              <w:t>EF</w:t>
             </w:r>
             <w:r>
               <w:rPr>
@@ -5735,16 +5761,7 @@
                 <w:sz w:val="16"/>
                 <w:szCs w:val="16"/>
               </w:rPr>
-              <w:t xml:space="preserve">En ese caso será </w:t>
-            </w:r>
-            <w:bookmarkStart w:id="1" w:name="_GoBack"/>
-            <w:bookmarkEnd w:id="1"/>
-            <w:r>
-              <w:rPr>
-                <w:sz w:val="16"/>
-                <w:szCs w:val="16"/>
-              </w:rPr>
-              <w:t xml:space="preserve">obligatorio generar una nueva solicitud en la que será obligatorio vincular el Número de Solicitud Padre (entendiendo como tal al ticket cerrado no-conforme) </w:t>
+              <w:t xml:space="preserve">En ese caso será obligatorio generar una nueva solicitud en la que será obligatorio vincular el Número de Solicitud Padre (entendiendo como tal al ticket cerrado no-conforme) </w:t>
             </w:r>
             <w:r>
               <w:rPr>
@@ -6289,7 +6306,7 @@
         <w:noProof/>
         <w:lang w:val="es-ES"/>
       </w:rPr>
-      <w:t>6</w:t>
+      <w:t>3</w:t>
     </w:r>
     <w:r>
       <w:rPr>
@@ -6427,7 +6444,7 @@
           <v:imagedata r:id="rId1" o:title=""/>
           <w10:wrap anchorx="page" anchory="page"/>
         </v:shape>
-        <o:OLEObject Type="Embed" ProgID="Word.Picture.8" ShapeID="_x0000_s2049" DrawAspect="Content" ObjectID="_1523770473" r:id="rId2"/>
+        <o:OLEObject Type="Embed" ProgID="Word.Picture.8" ShapeID="_x0000_s2049" DrawAspect="Content" ObjectID="_1523873553" r:id="rId2"/>
       </w:pict>
     </w:r>
   </w:p>
@@ -8907,7 +8924,7 @@
 </file>
 
 <file path=customXml/itemProps1.xml><?xml version="1.0" encoding="utf-8"?>
-<ds:datastoreItem xmlns:ds="http://schemas.openxmlformats.org/officeDocument/2006/customXml" ds:itemID="{271D8CEC-1802-4AFF-A97A-081D467368C2}">
+<ds:datastoreItem xmlns:ds="http://schemas.openxmlformats.org/officeDocument/2006/customXml" ds:itemID="{FC18C5D5-0DC2-4554-A995-8C00BBE5E920}">
   <ds:schemaRefs>
     <ds:schemaRef ds:uri="http://schemas.openxmlformats.org/officeDocument/2006/bibliography"/>
   </ds:schemaRefs>

</xml_diff>